<commit_message>
Updating CV and adding GSAP to Landing page
</commit_message>
<xml_diff>
--- a/src/assets/CV/RomanGrubic.docx
+++ b/src/assets/CV/RomanGrubic.docx
@@ -137,25 +137,7 @@
           <w:sz w:val="22"/>
           <w:szCs w:val="22"/>
         </w:rPr>
-        <w:t xml:space="preserve"> Tralee, Co. Kerry </w:t>
-      </w:r>
-      <w:r>
-        <w:rPr>
-          <w:rFonts w:ascii="Calibri" w:hAnsi="Calibri" w:eastAsia="Calibri" w:cs="Calibri"/>
-          <w:color w:val="6FA8DC"/>
-          <w:sz w:val="22"/>
-          <w:szCs w:val="22"/>
-        </w:rPr>
-        <w:t xml:space="preserve">• </w:t>
-      </w:r>
-      <w:r>
-        <w:rPr>
-          <w:rFonts w:ascii="Calibri" w:hAnsi="Calibri" w:eastAsia="Calibri" w:cs="Calibri"/>
-          <w:color w:val="999999"/>
-          <w:sz w:val="22"/>
-          <w:szCs w:val="22"/>
-        </w:rPr>
-        <w:t>Dublin, Co. Dublin</w:t>
+        <w:t xml:space="preserve"> Dublin, Co. Dublin</w:t>
       </w:r>
     </w:p>
     <w:p>
@@ -214,7 +196,7 @@
           <w:sz w:val="20"/>
           <w:szCs w:val="20"/>
         </w:rPr>
-        <w:t xml:space="preserve">(085) 244 - 4619 </w:t>
+        <w:t xml:space="preserve">(+35385) 244 - 4619 </w:t>
       </w:r>
       <w:r>
         <w:rPr>
@@ -254,7 +236,7 @@
         </w:rPr>
         <w:t xml:space="preserve"> </w:t>
       </w:r>
-      <w:hyperlink r:id="Rc0a3b5824cc64967">
+      <w:hyperlink r:id="Rbeb6655d207340f2">
         <w:r>
           <w:rPr>
             <w:rStyle w:val="Hyperlink"/>
@@ -304,7 +286,7 @@
         </w:rPr>
         <w:t xml:space="preserve">GitHub </w:t>
       </w:r>
-      <w:hyperlink r:id="Rf1c680edd72e4251">
+      <w:hyperlink r:id="R1ed099c8cc8544c7">
         <w:r>
           <w:rPr>
             <w:rStyle w:val="Hyperlink"/>
@@ -354,7 +336,7 @@
         </w:rPr>
         <w:t xml:space="preserve">LinkedIn </w:t>
       </w:r>
-      <w:hyperlink r:id="R31765d2ad7624369">
+      <w:hyperlink r:id="R05658e3e22014e8f">
         <w:r>
           <w:rPr>
             <w:rStyle w:val="Hyperlink"/>
@@ -379,10 +361,10 @@
       </w:pPr>
       <w:r>
         <w:drawing>
-          <wp:inline xmlns:wp14="http://schemas.microsoft.com/office/word/2010/wordprocessingDrawing" wp14:editId="170486FE" wp14:anchorId="13168233">
+          <wp:inline xmlns:wp14="http://schemas.microsoft.com/office/word/2010/wordprocessingDrawing" wp14:editId="778315B7" wp14:anchorId="13168233">
             <wp:extent cx="5581648" cy="19050"/>
             <wp:effectExtent l="0" t="0" r="0" b="0"/>
-            <wp:docPr id="2112770027" name="Picture 1" title=""/>
+            <wp:docPr id="1068074601" name="Picture 1" title=""/>
             <wp:cNvGraphicFramePr>
               <a:graphicFrameLocks noChangeAspect="1"/>
             </wp:cNvGraphicFramePr>
@@ -394,7 +376,7 @@
                     <pic:cNvPicPr/>
                   </pic:nvPicPr>
                   <pic:blipFill>
-                    <a:blip r:embed="R1474ea388d584802">
+                    <a:blip r:embed="R98042c2256fa4baa">
                       <a:extLst xmlns:a="http://schemas.openxmlformats.org/drawingml/2006/main">
                         <a:ext uri="{28A0092B-C50C-407E-A947-70E740481C1C}">
                           <a14:useLocalDpi xmlns:a14="http://schemas.microsoft.com/office/drawing/2010/main" val="0"/>
@@ -421,7 +403,7 @@
         </w:drawing>
       </w:r>
     </w:p>
-    <w:p xmlns:wp14="http://schemas.microsoft.com/office/word/2010/wordml" wp14:textId="2FB6DB6E">
+    <w:p xmlns:wp14="http://schemas.microsoft.com/office/word/2010/wordml" wp14:textId="7C0EFA79">
       <w:pPr>
         <w:pStyle w:val="Normal"/>
         <w:spacing w:after="200" w:line="240" w:lineRule="auto"/>
@@ -460,53 +442,29 @@
           <w:sz w:val="24"/>
           <w:szCs w:val="24"/>
         </w:rPr>
-        <w:t xml:space="preserve">Coming from security and retail background, I have developed attention to details, problem-solving skills and customer service. I have accomplished a lot in these past few months and managed to learn new technologies and have projects to present. </w:t>
+        <w:t xml:space="preserve">Coming from security and retail background, I have developed attention to details, problem-solving skills and customer service. I have accomplished a lot in the past year and managed to learn new technologies and have projects to present. Now, I am looking for new challenges to further develop my skills and obtain new one. My projects are available on </w:t>
       </w:r>
       <w:proofErr w:type="gramStart"/>
+      <w:r>
+        <w:rPr>
+          <w:rFonts w:ascii="Calibri" w:hAnsi="Calibri" w:eastAsia="Calibri" w:cs="Calibri"/>
+          <w:color w:val="000000" w:themeColor="text1" w:themeTint="FF" w:themeShade="FF"/>
+          <w:sz w:val="24"/>
+          <w:szCs w:val="24"/>
+        </w:rPr>
+        <w:t>my</w:t>
+      </w:r>
       <w:proofErr w:type="gramEnd"/>
-    </w:p>
-    <w:p xmlns:wp14="http://schemas.microsoft.com/office/word/2010/wordml" wp14:textId="2FD02AE6">
-      <w:pPr>
-        <w:pStyle w:val="Normal"/>
-        <w:spacing w:after="200" w:line="240" w:lineRule="auto"/>
-        <w:ind w:left="1620" w:hanging="0"/>
+      <w:r>
         <w:rPr>
           <w:rFonts w:ascii="Calibri" w:hAnsi="Calibri" w:eastAsia="Calibri" w:cs="Calibri"/>
           <w:color w:val="000000" w:themeColor="text1" w:themeTint="FF" w:themeShade="FF"/>
           <w:sz w:val="24"/>
           <w:szCs w:val="24"/>
         </w:rPr>
-      </w:pPr>
-      <w:r>
-        <w:rPr>
-          <w:rFonts w:ascii="Calibri" w:hAnsi="Calibri" w:eastAsia="Calibri" w:cs="Calibri"/>
-          <w:color w:val="000000" w:themeColor="text1" w:themeTint="FF" w:themeShade="FF"/>
-          <w:sz w:val="24"/>
-          <w:szCs w:val="24"/>
-        </w:rPr>
-        <w:t xml:space="preserve">Now, I am looking for new challenges to further develop my skills and obtain new one. My projects are available on </w:t>
-      </w:r>
-      <w:proofErr w:type="gramStart"/>
-      <w:r>
-        <w:rPr>
-          <w:rFonts w:ascii="Calibri" w:hAnsi="Calibri" w:eastAsia="Calibri" w:cs="Calibri"/>
-          <w:color w:val="000000" w:themeColor="text1" w:themeTint="FF" w:themeShade="FF"/>
-          <w:sz w:val="24"/>
-          <w:szCs w:val="24"/>
-        </w:rPr>
-        <w:t>my</w:t>
-      </w:r>
-      <w:proofErr w:type="gramEnd"/>
-      <w:r>
-        <w:rPr>
-          <w:rFonts w:ascii="Calibri" w:hAnsi="Calibri" w:eastAsia="Calibri" w:cs="Calibri"/>
-          <w:color w:val="000000" w:themeColor="text1" w:themeTint="FF" w:themeShade="FF"/>
-          <w:sz w:val="24"/>
-          <w:szCs w:val="24"/>
-        </w:rPr>
         <w:t xml:space="preserve"> </w:t>
       </w:r>
-      <w:hyperlink r:id="R3ee7655da889446b">
+      <w:hyperlink r:id="R2ba0676b551d4bc3">
         <w:r>
           <w:rPr>
             <w:rStyle w:val="Hyperlink"/>
@@ -525,9 +483,31 @@
           <w:sz w:val="24"/>
           <w:szCs w:val="24"/>
         </w:rPr>
-        <w:t xml:space="preserve"> and I encourage you to visit my portfolio on </w:t>
-      </w:r>
-      <w:hyperlink r:id="R64be82fe575940c6">
+        <w:t>.</w:t>
+      </w:r>
+    </w:p>
+    <w:p xmlns:wp14="http://schemas.microsoft.com/office/word/2010/wordml" wp14:textId="2EF3AA5A">
+      <w:pPr>
+        <w:pStyle w:val="Normal"/>
+        <w:spacing w:after="200" w:line="240" w:lineRule="auto"/>
+        <w:ind w:left="1620" w:hanging="0"/>
+        <w:rPr>
+          <w:rFonts w:ascii="Calibri" w:hAnsi="Calibri" w:eastAsia="Calibri" w:cs="Calibri"/>
+          <w:color w:val="000000" w:themeColor="text1" w:themeTint="FF" w:themeShade="FF"/>
+          <w:sz w:val="24"/>
+          <w:szCs w:val="24"/>
+        </w:rPr>
+      </w:pPr>
+      <w:r>
+        <w:rPr>
+          <w:rFonts w:ascii="Calibri" w:hAnsi="Calibri" w:eastAsia="Calibri" w:cs="Calibri"/>
+          <w:color w:val="000000" w:themeColor="text1" w:themeTint="FF" w:themeShade="FF"/>
+          <w:sz w:val="24"/>
+          <w:szCs w:val="24"/>
+        </w:rPr>
+        <w:t xml:space="preserve">Personal web-site: </w:t>
+      </w:r>
+      <w:hyperlink r:id="Ra052bfd45d11490a">
         <w:r>
           <w:rPr>
             <w:rStyle w:val="Hyperlink"/>
@@ -551,10 +531,10 @@
       </w:pPr>
       <w:r>
         <w:drawing>
-          <wp:inline xmlns:wp14="http://schemas.microsoft.com/office/word/2010/wordprocessingDrawing" wp14:editId="4E4AC566" wp14:anchorId="6884582E">
+          <wp:inline xmlns:wp14="http://schemas.microsoft.com/office/word/2010/wordprocessingDrawing" wp14:editId="06071FC8" wp14:anchorId="6884582E">
             <wp:extent cx="5581648" cy="19050"/>
             <wp:effectExtent l="0" t="0" r="0" b="0"/>
-            <wp:docPr id="1345055634" name="Picture 2" title=""/>
+            <wp:docPr id="724221525" name="Picture 2" title=""/>
             <wp:cNvGraphicFramePr>
               <a:graphicFrameLocks noChangeAspect="1"/>
             </wp:cNvGraphicFramePr>
@@ -566,7 +546,7 @@
                     <pic:cNvPicPr/>
                   </pic:nvPicPr>
                   <pic:blipFill>
-                    <a:blip r:embed="R6d6afdda98fb4ba6">
+                    <a:blip r:embed="R3e7948d50a1a49fc">
                       <a:extLst xmlns:a="http://schemas.openxmlformats.org/drawingml/2006/main">
                         <a:ext uri="{28A0092B-C50C-407E-A947-70E740481C1C}">
                           <a14:useLocalDpi xmlns:a14="http://schemas.microsoft.com/office/drawing/2010/main" val="0"/>
@@ -593,12 +573,6 @@
         </w:drawing>
       </w:r>
       <w:r>
-        <w:rPr>
-          <w:rFonts w:ascii="Calibri" w:hAnsi="Calibri" w:eastAsia="Calibri" w:cs="Calibri"/>
-          <w:color w:val="3D85C6"/>
-          <w:sz w:val="24"/>
-          <w:szCs w:val="24"/>
-        </w:rPr>
         <w:tab/>
       </w:r>
     </w:p>
@@ -800,10 +774,10 @@
       </w:pPr>
       <w:r>
         <w:drawing>
-          <wp:inline xmlns:wp14="http://schemas.microsoft.com/office/word/2010/wordprocessingDrawing" wp14:editId="6711B91A" wp14:anchorId="1C287B17">
+          <wp:inline xmlns:wp14="http://schemas.microsoft.com/office/word/2010/wordprocessingDrawing" wp14:editId="1FE9BE0C" wp14:anchorId="1C287B17">
             <wp:extent cx="5581648" cy="19050"/>
             <wp:effectExtent l="0" t="0" r="0" b="0"/>
-            <wp:docPr id="2106446824" name="Picture 3" title=""/>
+            <wp:docPr id="555118968" name="Picture 3" title=""/>
             <wp:cNvGraphicFramePr>
               <a:graphicFrameLocks noChangeAspect="1"/>
             </wp:cNvGraphicFramePr>
@@ -815,7 +789,7 @@
                     <pic:cNvPicPr/>
                   </pic:nvPicPr>
                   <pic:blipFill>
-                    <a:blip r:embed="Rbd3d1ba7d03f4326">
+                    <a:blip r:embed="R1ce9ec2daf8b451b">
                       <a:extLst xmlns:a="http://schemas.openxmlformats.org/drawingml/2006/main">
                         <a:ext uri="{28A0092B-C50C-407E-A947-70E740481C1C}">
                           <a14:useLocalDpi xmlns:a14="http://schemas.microsoft.com/office/drawing/2010/main" val="0"/>
@@ -895,11 +869,11 @@
         <w:t xml:space="preserve">Programming:</w:t>
       </w:r>
     </w:p>
-    <w:p xmlns:wp14="http://schemas.microsoft.com/office/word/2010/wordml" wp14:textId="00BB787E">
+    <w:p>
       <w:pPr>
         <w:pStyle w:val="Normal"/>
         <w:spacing w:after="20" w:afterAutospacing="off" w:line="240" w:lineRule="auto"/>
-        <w:ind w:left="2160" w:hanging="0" w:firstLine="720"/>
+        <w:ind w:left="2160"/>
         <w:rPr>
           <w:rFonts w:ascii="Calibri" w:hAnsi="Calibri" w:eastAsia="Calibri" w:cs="Calibri"/>
           <w:color w:val="3D85C6"/>
@@ -914,10 +888,10 @@
           <w:sz w:val="24"/>
           <w:szCs w:val="24"/>
         </w:rPr>
-        <w:t>-JavaScript, jQuery, React (Hooks, Router and Redux)</w:t>
-      </w:r>
-    </w:p>
-    <w:p xmlns:wp14="http://schemas.microsoft.com/office/word/2010/wordml" wp14:textId="0CF82728">
+        <w:t>-HTML, CSS</w:t>
+      </w:r>
+    </w:p>
+    <w:p xmlns:wp14="http://schemas.microsoft.com/office/word/2010/wordml" wp14:textId="551C6715">
       <w:pPr>
         <w:pStyle w:val="Normal"/>
         <w:spacing w:after="20" w:afterAutospacing="off" w:line="240" w:lineRule="auto"/>
@@ -936,6 +910,28 @@
           <w:sz w:val="24"/>
           <w:szCs w:val="24"/>
         </w:rPr>
+        <w:t>-JavaScript, jQuery, React (Hooks, Router, Redux, Redux-Saga)</w:t>
+      </w:r>
+    </w:p>
+    <w:p xmlns:wp14="http://schemas.microsoft.com/office/word/2010/wordml" wp14:textId="0CF82728">
+      <w:pPr>
+        <w:pStyle w:val="Normal"/>
+        <w:spacing w:after="20" w:afterAutospacing="off" w:line="240" w:lineRule="auto"/>
+        <w:ind w:left="2160" w:hanging="0" w:firstLine="720"/>
+        <w:rPr>
+          <w:rFonts w:ascii="Calibri" w:hAnsi="Calibri" w:eastAsia="Calibri" w:cs="Calibri"/>
+          <w:color w:val="3D85C6"/>
+          <w:sz w:val="28"/>
+          <w:szCs w:val="28"/>
+        </w:rPr>
+      </w:pPr>
+      <w:r>
+        <w:rPr>
+          <w:rFonts w:ascii="Calibri" w:hAnsi="Calibri" w:eastAsia="Calibri" w:cs="Calibri"/>
+          <w:color w:val="444444"/>
+          <w:sz w:val="24"/>
+          <w:szCs w:val="24"/>
+        </w:rPr>
         <w:t>-Python, Flask, Django, Django REST framework (REST API)</w:t>
       </w:r>
     </w:p>
@@ -1234,10 +1230,10 @@
       </w:pPr>
       <w:r>
         <w:drawing>
-          <wp:inline wp14:editId="03E2BB89" wp14:anchorId="00522DC0">
+          <wp:inline wp14:editId="04031636" wp14:anchorId="00522DC0">
             <wp:extent cx="5581648" cy="19050"/>
             <wp:effectExtent l="0" t="0" r="0" b="0"/>
-            <wp:docPr id="263082390" name="Picture 4" title=""/>
+            <wp:docPr id="765574948" name="Picture 4" title=""/>
             <wp:cNvGraphicFramePr>
               <a:graphicFrameLocks noChangeAspect="1"/>
             </wp:cNvGraphicFramePr>
@@ -1249,7 +1245,7 @@
                     <pic:cNvPicPr/>
                   </pic:nvPicPr>
                   <pic:blipFill>
-                    <a:blip r:embed="R1232a9bfe4134656">
+                    <a:blip r:embed="R417de8c3867a48ab">
                       <a:extLst xmlns:a="http://schemas.openxmlformats.org/drawingml/2006/main">
                         <a:ext uri="{28A0092B-C50C-407E-A947-70E740481C1C}">
                           <a14:useLocalDpi xmlns:a14="http://schemas.microsoft.com/office/drawing/2010/main" val="0"/>
@@ -1276,19 +1272,22 @@
         </w:drawing>
       </w:r>
     </w:p>
-    <w:p xmlns:wp14="http://schemas.microsoft.com/office/word/2010/wordml" wp14:textId="028B0951">
-      <w:pPr>
-        <w:pStyle w:val="Normal"/>
-        <w:spacing w:before="0" w:beforeAutospacing="off" w:after="0" w:afterAutospacing="off" w:line="360" w:lineRule="auto"/>
-        <w:ind w:left="1620" w:hanging="1620"/>
-        <w:rPr>
-          <w:rFonts w:ascii="Calibri" w:hAnsi="Calibri" w:eastAsia="Calibri" w:cs="Calibri"/>
-          <w:color w:val="3D85C6"/>
+    <w:p xmlns:wp14="http://schemas.microsoft.com/office/word/2010/wordml" wp14:textId="0D42F39B">
+      <w:pPr>
+        <w:pStyle w:val="Normal"/>
+        <w:bidi w:val="0"/>
+        <w:spacing w:before="0" w:beforeAutospacing="off" w:after="0" w:afterAutospacing="off" w:line="240" w:lineRule="auto"/>
+        <w:ind w:left="1620" w:right="0" w:hanging="1620"/>
+        <w:jc w:val="left"/>
+        <w:rPr>
+          <w:rFonts w:ascii="Calibri" w:hAnsi="Calibri" w:eastAsia="Calibri" w:cs="Calibri"/>
+          <w:b w:val="1"/>
+          <w:bCs w:val="1"/>
+          <w:color w:val="444444"/>
           <w:sz w:val="28"/>
           <w:szCs w:val="28"/>
         </w:rPr>
       </w:pPr>
-      <w:proofErr w:type="spellStart"/>
       <w:r>
         <w:rPr>
           <w:rFonts w:ascii="Calibri" w:hAnsi="Calibri" w:eastAsia="Calibri" w:cs="Calibri"/>
@@ -1298,15 +1297,9 @@
           <w:sz w:val="28"/>
           <w:szCs w:val="28"/>
         </w:rPr>
-        <w:t>EXPERIENCE</w:t>
-      </w:r>
-      <w:r>
-        <w:rPr>
-          <w:rFonts w:ascii="Calibri" w:hAnsi="Calibri" w:eastAsia="Calibri" w:cs="Calibri"/>
-          <w:color w:val="3D85C6"/>
-          <w:sz w:val="24"/>
-          <w:szCs w:val="24"/>
-        </w:rPr>
+        <w:t>PROJECTS</w:t>
+      </w:r>
+      <w:r>
         <w:tab/>
       </w:r>
       <w:r>
@@ -1318,370 +1311,270 @@
           <w:sz w:val="28"/>
           <w:szCs w:val="28"/>
         </w:rPr>
-        <w:t xml:space="preserve">Securitas</w:t>
-      </w:r>
-      <w:proofErr w:type="spellEnd"/>
-      <w:r>
-        <w:rPr>
-          <w:rFonts w:ascii="Calibri" w:hAnsi="Calibri" w:eastAsia="Calibri" w:cs="Calibri"/>
-          <w:b w:val="1"/>
-          <w:bCs w:val="1"/>
+        <w:t xml:space="preserve">Garak’s Clothiers </w:t>
+      </w:r>
+      <w:r>
+        <w:rPr>
+          <w:rFonts w:ascii="Calibri" w:hAnsi="Calibri" w:eastAsia="Calibri" w:cs="Calibri"/>
           <w:color w:val="444444"/>
           <w:sz w:val="28"/>
           <w:szCs w:val="28"/>
         </w:rPr>
-        <w:t xml:space="preserve"> Security Ireland                  </w:t>
-      </w:r>
-      <w:r>
-        <w:rPr>
-          <w:rFonts w:ascii="Calibri" w:hAnsi="Calibri" w:eastAsia="Calibri" w:cs="Calibri"/>
-          <w:color w:val="444444"/>
-          <w:sz w:val="28"/>
-          <w:szCs w:val="28"/>
-        </w:rPr>
-        <w:t xml:space="preserve">              </w:t>
-      </w:r>
-      <w:r>
-        <w:rPr>
-          <w:rFonts w:ascii="Calibri" w:hAnsi="Calibri" w:eastAsia="Calibri" w:cs="Calibri"/>
-          <w:color w:val="444444"/>
-          <w:sz w:val="28"/>
-          <w:szCs w:val="28"/>
-        </w:rPr>
-        <w:t xml:space="preserve">Jul 2017 – Nov 2019</w:t>
-      </w:r>
-    </w:p>
-    <w:p xmlns:wp14="http://schemas.microsoft.com/office/word/2010/wordml" wp14:textId="530E9BEC">
-      <w:pPr>
-        <w:spacing w:after="200" w:line="240" w:lineRule="auto"/>
-        <w:ind w:left="1620"/>
-        <w:rPr>
-          <w:rFonts w:ascii="Calibri" w:hAnsi="Calibri" w:eastAsia="Calibri" w:cs="Calibri"/>
-          <w:b w:val="1"/>
-          <w:bCs w:val="1"/>
-          <w:color w:val="444444"/>
-          <w:sz w:val="28"/>
-          <w:szCs w:val="28"/>
-        </w:rPr>
-      </w:pPr>
-      <w:r>
-        <w:rPr>
-          <w:rFonts w:ascii="Calibri" w:hAnsi="Calibri" w:eastAsia="Calibri" w:cs="Calibri"/>
-          <w:color w:val="444444"/>
-          <w:sz w:val="24"/>
-          <w:szCs w:val="24"/>
-        </w:rPr>
-        <w:t>Security officer (responder) in “blue-chip” company. Securing the production area from unauthorized access both inside and outside by utilizing camera monitoring and alarm systems. Offering customer and reception service.</w:t>
-      </w:r>
-    </w:p>
-    <w:p xmlns:wp14="http://schemas.microsoft.com/office/word/2010/wordml" wp14:textId="274DF0BD">
-      <w:pPr>
-        <w:pStyle w:val="Normal"/>
-        <w:spacing w:after="200" w:line="240" w:lineRule="auto"/>
-        <w:ind w:left="1620"/>
-        <w:rPr>
-          <w:rFonts w:ascii="Calibri" w:hAnsi="Calibri" w:eastAsia="Calibri" w:cs="Calibri"/>
-          <w:b w:val="1"/>
-          <w:bCs w:val="1"/>
-          <w:color w:val="444444"/>
-          <w:sz w:val="28"/>
-          <w:szCs w:val="28"/>
-        </w:rPr>
-      </w:pPr>
-      <w:r>
-        <w:rPr>
-          <w:rFonts w:ascii="Calibri" w:hAnsi="Calibri" w:eastAsia="Calibri" w:cs="Calibri"/>
-          <w:b w:val="1"/>
-          <w:bCs w:val="1"/>
-          <w:color w:val="444444"/>
-          <w:sz w:val="28"/>
-          <w:szCs w:val="28"/>
-        </w:rPr>
-        <w:t xml:space="preserve">Freshways Food Co </w:t>
-      </w:r>
-      <w:r>
-        <w:rPr>
-          <w:rFonts w:ascii="Calibri" w:hAnsi="Calibri" w:eastAsia="Calibri" w:cs="Calibri"/>
-          <w:color w:val="444444"/>
-          <w:sz w:val="28"/>
-          <w:szCs w:val="28"/>
-        </w:rPr>
-        <w:t xml:space="preserve">                                           Aug 2016 – Jun 2017</w:t>
-      </w:r>
-    </w:p>
-    <w:p xmlns:wp14="http://schemas.microsoft.com/office/word/2010/wordml" wp14:textId="2CD227D9">
-      <w:pPr>
-        <w:spacing w:after="200" w:line="240" w:lineRule="auto"/>
-        <w:ind w:left="1620"/>
-        <w:rPr>
-          <w:rFonts w:ascii="Calibri" w:hAnsi="Calibri" w:eastAsia="Calibri" w:cs="Calibri"/>
-          <w:color w:val="444444"/>
-          <w:sz w:val="24"/>
-          <w:szCs w:val="24"/>
-        </w:rPr>
-      </w:pPr>
-      <w:r>
-        <w:rPr>
-          <w:rFonts w:ascii="Calibri" w:hAnsi="Calibri" w:eastAsia="Calibri" w:cs="Calibri"/>
-          <w:color w:val="444444"/>
-          <w:sz w:val="24"/>
-          <w:szCs w:val="24"/>
-        </w:rPr>
-        <w:t>Salad wash and line worker in sandwich factory. Duties included stock-keeping, managing orders and produce preparing for next step in production chain.</w:t>
+        <w:t xml:space="preserve">                                           </w:t>
       </w:r>
     </w:p>
     <w:p>
       <w:pPr>
         <w:pStyle w:val="Normal"/>
         <w:bidi w:val="0"/>
-        <w:spacing w:before="0" w:beforeAutospacing="off" w:after="0" w:afterAutospacing="off" w:line="360" w:lineRule="auto"/>
-        <w:ind w:left="1620" w:right="0"/>
+        <w:spacing w:before="0" w:beforeAutospacing="off" w:after="0" w:afterAutospacing="off" w:line="240" w:lineRule="auto"/>
+        <w:ind w:left="1620" w:right="0" w:hanging="0"/>
         <w:jc w:val="left"/>
         <w:rPr>
           <w:rFonts w:ascii="Calibri" w:hAnsi="Calibri" w:eastAsia="Calibri" w:cs="Calibri"/>
-          <w:b w:val="1"/>
-          <w:bCs w:val="1"/>
-          <w:color w:val="444444"/>
-          <w:sz w:val="28"/>
-          <w:szCs w:val="28"/>
-        </w:rPr>
-      </w:pPr>
+          <w:noProof w:val="0"/>
+          <w:sz w:val="24"/>
+          <w:szCs w:val="24"/>
+          <w:lang w:val="en-IE"/>
+        </w:rPr>
+      </w:pPr>
+      <w:r>
+        <w:rPr>
+          <w:rFonts w:ascii="Calibri" w:hAnsi="Calibri" w:eastAsia="Calibri" w:cs="Calibri"/>
+          <w:color w:val="444444"/>
+          <w:sz w:val="24"/>
+          <w:szCs w:val="24"/>
+        </w:rPr>
+        <w:t xml:space="preserve">E-commerce single page application made with ReactJS for a clothing shop. Users can view products, choose colour and size and purchase it without leaving the web-site. Uses </w:t>
+      </w:r>
       <w:proofErr w:type="spellStart"/>
       <w:r>
         <w:rPr>
           <w:rFonts w:ascii="Calibri" w:hAnsi="Calibri" w:eastAsia="Calibri" w:cs="Calibri"/>
-          <w:b w:val="1"/>
-          <w:bCs w:val="1"/>
-          <w:color w:val="444444"/>
-          <w:sz w:val="28"/>
-          <w:szCs w:val="28"/>
-        </w:rPr>
-        <w:t>Plodine</w:t>
+          <w:color w:val="444444"/>
+          <w:sz w:val="24"/>
+          <w:szCs w:val="24"/>
+        </w:rPr>
+        <w:t>FirebaseAuth</w:t>
       </w:r>
       <w:proofErr w:type="spellEnd"/>
       <w:r>
         <w:rPr>
           <w:rFonts w:ascii="Calibri" w:hAnsi="Calibri" w:eastAsia="Calibri" w:cs="Calibri"/>
-          <w:b w:val="1"/>
-          <w:bCs w:val="1"/>
-          <w:color w:val="444444"/>
-          <w:sz w:val="28"/>
-          <w:szCs w:val="28"/>
-        </w:rPr>
-        <w:t xml:space="preserve"> </w:t>
-      </w:r>
-      <w:r>
-        <w:rPr>
-          <w:rFonts w:ascii="Calibri" w:hAnsi="Calibri" w:eastAsia="Calibri" w:cs="Calibri"/>
-          <w:b w:val="1"/>
-          <w:bCs w:val="1"/>
-          <w:color w:val="444444"/>
-          <w:sz w:val="28"/>
-          <w:szCs w:val="28"/>
-        </w:rPr>
-        <w:t>d.o.o</w:t>
-      </w:r>
-      <w:r>
-        <w:rPr>
-          <w:rFonts w:ascii="Calibri" w:hAnsi="Calibri" w:eastAsia="Calibri" w:cs="Calibri"/>
-          <w:b w:val="1"/>
-          <w:bCs w:val="1"/>
-          <w:color w:val="444444"/>
-          <w:sz w:val="28"/>
-          <w:szCs w:val="28"/>
-        </w:rPr>
-        <w:t xml:space="preserve">                                        </w:t>
-      </w:r>
-      <w:r>
-        <w:rPr>
-          <w:rFonts w:ascii="Calibri" w:hAnsi="Calibri" w:eastAsia="Calibri" w:cs="Calibri"/>
-          <w:color w:val="444444"/>
-          <w:sz w:val="28"/>
-          <w:szCs w:val="28"/>
-        </w:rPr>
-        <w:t xml:space="preserve">               May 2015 – Jun 2016</w:t>
-      </w:r>
-    </w:p>
-    <w:p xmlns:wp14="http://schemas.microsoft.com/office/word/2010/wordml" wp14:textId="578B544D">
-      <w:pPr>
-        <w:spacing w:after="200" w:line="240" w:lineRule="auto"/>
-        <w:ind w:left="1620"/>
-        <w:rPr>
-          <w:rFonts w:ascii="Calibri" w:hAnsi="Calibri" w:eastAsia="Calibri" w:cs="Calibri"/>
-          <w:color w:val="444444"/>
-          <w:sz w:val="24"/>
-          <w:szCs w:val="24"/>
-        </w:rPr>
-      </w:pPr>
-      <w:r>
-        <w:rPr>
-          <w:rFonts w:ascii="Calibri" w:hAnsi="Calibri" w:eastAsia="Calibri" w:cs="Calibri"/>
-          <w:color w:val="444444"/>
-          <w:sz w:val="24"/>
-          <w:szCs w:val="24"/>
-        </w:rPr>
-        <w:t xml:space="preserve">Retail worker. Duties included: stocking shelves with products, customer queries, cashier duties, counting money. </w:t>
-      </w:r>
-    </w:p>
-    <w:p xmlns:wp14="http://schemas.microsoft.com/office/word/2010/wordml" wp14:textId="77777777">
-      <w:pPr>
-        <w:spacing w:line="240" w:lineRule="auto"/>
-        <w:ind w:left="1440"/>
-        <w:rPr>
-          <w:rFonts w:ascii="Calibri" w:hAnsi="Calibri" w:eastAsia="Calibri" w:cs="Calibri"/>
-          <w:b/>
-          <w:bCs/>
-          <w:color w:val="444444"/>
-          <w:sz w:val="20"/>
-          <w:szCs w:val="20"/>
-        </w:rPr>
-      </w:pPr>
-    </w:p>
-    <w:p xmlns:wp14="http://schemas.microsoft.com/office/word/2010/wordml" wp14:textId="40EFC0A1">
-      <w:pPr>
-        <w:spacing w:line="240" w:lineRule="auto"/>
-        <w:jc w:val="center"/>
-        <w:rPr>
-          <w:rFonts w:ascii="Calibri" w:hAnsi="Calibri" w:eastAsia="Calibri" w:cs="Calibri"/>
-          <w:color w:val="999999"/>
-          <w:sz w:val="18"/>
-          <w:szCs w:val="18"/>
-        </w:rPr>
-      </w:pPr>
-      <w:r>
-        <w:rPr>
-          <w:rFonts w:ascii="Calibri" w:hAnsi="Calibri" w:eastAsia="Calibri" w:cs="Calibri"/>
-          <w:color w:val="999999"/>
-          <w:sz w:val="18"/>
-          <w:szCs w:val="18"/>
-        </w:rPr>
-        <w:t xml:space="preserve">Tralee, Co. Kerry </w:t>
-      </w:r>
-      <w:r>
-        <w:rPr>
-          <w:rFonts w:ascii="Calibri" w:hAnsi="Calibri" w:eastAsia="Calibri" w:cs="Calibri"/>
-          <w:color w:val="6FA8DC"/>
-          <w:sz w:val="18"/>
-          <w:szCs w:val="18"/>
-        </w:rPr>
-        <w:t xml:space="preserve">• </w:t>
-      </w:r>
-      <w:hyperlink r:id="Rc00a9759ef6f494f">
+          <w:color w:val="444444"/>
+          <w:sz w:val="24"/>
+          <w:szCs w:val="24"/>
+        </w:rPr>
+        <w:t xml:space="preserve"> and </w:t>
+      </w:r>
+      <w:proofErr w:type="spellStart"/>
+      <w:r>
+        <w:rPr>
+          <w:rFonts w:ascii="Calibri" w:hAnsi="Calibri" w:eastAsia="Calibri" w:cs="Calibri"/>
+          <w:color w:val="444444"/>
+          <w:sz w:val="24"/>
+          <w:szCs w:val="24"/>
+        </w:rPr>
+        <w:t>GoogleAuth</w:t>
+      </w:r>
+      <w:proofErr w:type="spellEnd"/>
+      <w:r>
+        <w:rPr>
+          <w:rFonts w:ascii="Calibri" w:hAnsi="Calibri" w:eastAsia="Calibri" w:cs="Calibri"/>
+          <w:color w:val="444444"/>
+          <w:sz w:val="24"/>
+          <w:szCs w:val="24"/>
+        </w:rPr>
+        <w:t xml:space="preserve"> for authorization and Stripe payments to process orders. Main technologies used are ReactJS, Redux, Redux-Saga, Router, Stripe and Firebase. It is deployed on GitHub using Git version control and hosted on Heroku platform.</w:t>
+      </w:r>
+    </w:p>
+    <w:p>
+      <w:pPr>
+        <w:pStyle w:val="Normal"/>
+        <w:bidi w:val="0"/>
+        <w:spacing w:before="0" w:beforeAutospacing="off" w:after="0" w:afterAutospacing="off" w:line="240" w:lineRule="auto"/>
+        <w:ind w:left="1620" w:right="0" w:hanging="0"/>
+        <w:jc w:val="left"/>
+        <w:rPr>
+          <w:rFonts w:ascii="Calibri" w:hAnsi="Calibri" w:eastAsia="Calibri" w:cs="Calibri"/>
+          <w:noProof w:val="0"/>
+          <w:sz w:val="24"/>
+          <w:szCs w:val="24"/>
+          <w:lang w:val="en-IE"/>
+        </w:rPr>
+      </w:pPr>
+      <w:r>
+        <w:rPr>
+          <w:rFonts w:ascii="Calibri" w:hAnsi="Calibri" w:eastAsia="Calibri" w:cs="Calibri"/>
+          <w:noProof w:val="0"/>
+          <w:sz w:val="24"/>
+          <w:szCs w:val="24"/>
+          <w:lang w:val="en-IE"/>
+        </w:rPr>
+        <w:t xml:space="preserve">Web-site: </w:t>
+      </w:r>
+      <w:hyperlink r:id="Rded18f282bba4e3e">
         <w:r>
           <w:rPr>
             <w:rStyle w:val="Hyperlink"/>
-            <w:rFonts w:ascii="Calibri" w:hAnsi="Calibri" w:eastAsia="Calibri" w:cs="Calibri" w:asciiTheme="minorAscii" w:hAnsiTheme="minorAscii" w:eastAsiaTheme="minorAscii" w:cstheme="minorAscii"/>
-            <w:color w:val="767171" w:themeColor="background2" w:themeTint="FF" w:themeShade="80"/>
-            <w:sz w:val="18"/>
-            <w:szCs w:val="18"/>
-            <w:u w:val="none"/>
+            <w:rFonts w:ascii="Calibri" w:hAnsi="Calibri" w:eastAsia="Calibri" w:cs="Calibri"/>
+            <w:noProof w:val="0"/>
+            <w:sz w:val="24"/>
+            <w:szCs w:val="24"/>
+            <w:lang w:val="en-IE"/>
           </w:rPr>
-          <w:t>romangrubic.dev</w:t>
+          <w:t>https://garaks-clothiers.herokuapp.com/</w:t>
         </w:r>
       </w:hyperlink>
       <w:r>
         <w:rPr>
           <w:rFonts w:ascii="Calibri" w:hAnsi="Calibri" w:eastAsia="Calibri" w:cs="Calibri"/>
-          <w:color w:val="6FA8DC"/>
-          <w:sz w:val="18"/>
-          <w:szCs w:val="18"/>
-        </w:rPr>
-        <w:t xml:space="preserve"> • </w:t>
-      </w:r>
-      <w:r>
+          <w:noProof w:val="0"/>
+          <w:sz w:val="24"/>
+          <w:szCs w:val="24"/>
+          <w:lang w:val="en-IE"/>
+        </w:rPr>
+        <w:t xml:space="preserve"> </w:t>
+      </w:r>
+    </w:p>
+    <w:p>
+      <w:pPr>
+        <w:pStyle w:val="Normal"/>
+        <w:bidi w:val="0"/>
+        <w:spacing w:before="0" w:beforeAutospacing="off" w:after="0" w:afterAutospacing="off" w:line="240" w:lineRule="auto"/>
+        <w:ind w:left="1620" w:right="0" w:hanging="0"/>
+        <w:jc w:val="left"/>
         <w:rPr>
           <w:rFonts w:ascii="Calibri" w:hAnsi="Calibri" w:eastAsia="Calibri" w:cs="Calibri"/>
           <w:b w:val="1"/>
           <w:bCs w:val="1"/>
-          <w:color w:val="666666"/>
-          <w:sz w:val="18"/>
-          <w:szCs w:val="18"/>
-        </w:rPr>
-        <w:t xml:space="preserve">Phone </w:t>
-      </w:r>
-      <w:r>
-        <w:rPr>
-          <w:rFonts w:ascii="Calibri" w:hAnsi="Calibri" w:eastAsia="Calibri" w:cs="Calibri"/>
-          <w:color w:val="999999"/>
-          <w:sz w:val="18"/>
-          <w:szCs w:val="18"/>
-        </w:rPr>
-        <w:t>(085)</w:t>
-      </w:r>
-      <w:r>
-        <w:rPr>
-          <w:rFonts w:ascii="Calibri" w:hAnsi="Calibri" w:eastAsia="Calibri" w:cs="Calibri"/>
-          <w:color w:val="FF0000"/>
-          <w:sz w:val="18"/>
-          <w:szCs w:val="18"/>
-        </w:rPr>
-        <w:t xml:space="preserve"> </w:t>
-      </w:r>
-      <w:r>
-        <w:rPr>
-          <w:rFonts w:ascii="Calibri" w:hAnsi="Calibri" w:eastAsia="Calibri" w:cs="Calibri"/>
-          <w:color w:val="999999"/>
-          <w:sz w:val="18"/>
-          <w:szCs w:val="18"/>
-        </w:rPr>
-        <w:t xml:space="preserve">244-4619 </w:t>
-      </w:r>
-      <w:r>
-        <w:rPr>
-          <w:rFonts w:ascii="Calibri" w:hAnsi="Calibri" w:eastAsia="Calibri" w:cs="Calibri"/>
-          <w:color w:val="6FA8DC"/>
-          <w:sz w:val="18"/>
-          <w:szCs w:val="18"/>
-        </w:rPr>
-        <w:t>•</w:t>
-      </w:r>
-      <w:r>
-        <w:rPr>
-          <w:rFonts w:ascii="Calibri" w:hAnsi="Calibri" w:eastAsia="Calibri" w:cs="Calibri"/>
-          <w:color w:val="999999"/>
-          <w:sz w:val="18"/>
-          <w:szCs w:val="18"/>
-        </w:rPr>
-        <w:t xml:space="preserve"> </w:t>
-      </w:r>
-      <w:r>
+          <w:color w:val="444444"/>
+          <w:sz w:val="28"/>
+          <w:szCs w:val="28"/>
+        </w:rPr>
+      </w:pPr>
+    </w:p>
+    <w:p>
+      <w:pPr>
+        <w:pStyle w:val="Normal"/>
+        <w:bidi w:val="0"/>
+        <w:spacing w:before="0" w:beforeAutospacing="off" w:after="0" w:afterAutospacing="off" w:line="240" w:lineRule="auto"/>
+        <w:ind w:left="1620" w:right="0" w:hanging="0"/>
+        <w:jc w:val="left"/>
         <w:rPr>
           <w:rFonts w:ascii="Calibri" w:hAnsi="Calibri" w:eastAsia="Calibri" w:cs="Calibri"/>
           <w:b w:val="1"/>
           <w:bCs w:val="1"/>
-          <w:color w:val="666666"/>
-          <w:sz w:val="18"/>
-          <w:szCs w:val="18"/>
-        </w:rPr>
-        <w:t>E-MAIL</w:t>
-      </w:r>
-      <w:r>
-        <w:rPr>
-          <w:rFonts w:ascii="Calibri" w:hAnsi="Calibri" w:eastAsia="Calibri" w:cs="Calibri"/>
-          <w:color w:val="999999"/>
-          <w:sz w:val="18"/>
-          <w:szCs w:val="18"/>
-        </w:rPr>
-        <w:t xml:space="preserve"> </w:t>
-      </w:r>
-      <w:r>
-        <w:rPr>
-          <w:rFonts w:ascii="Calibri" w:hAnsi="Calibri" w:eastAsia="Calibri" w:cs="Calibri"/>
-          <w:color w:val="999999"/>
-          <w:sz w:val="18"/>
-          <w:szCs w:val="18"/>
-        </w:rPr>
-        <w:t>grubic</w:t>
-      </w:r>
-      <w:r>
-        <w:rPr>
-          <w:rFonts w:ascii="Calibri" w:hAnsi="Calibri" w:eastAsia="Calibri" w:cs="Calibri"/>
-          <w:color w:val="999999"/>
-          <w:sz w:val="18"/>
-          <w:szCs w:val="18"/>
-        </w:rPr>
-        <w:t>.roman@gmail.com</w:t>
-      </w:r>
+          <w:color w:val="444444"/>
+          <w:sz w:val="28"/>
+          <w:szCs w:val="28"/>
+        </w:rPr>
+      </w:pPr>
+      <w:r>
+        <w:rPr>
+          <w:rFonts w:ascii="Calibri" w:hAnsi="Calibri" w:eastAsia="Calibri" w:cs="Calibri"/>
+          <w:b w:val="1"/>
+          <w:bCs w:val="1"/>
+          <w:color w:val="444444"/>
+          <w:sz w:val="28"/>
+          <w:szCs w:val="28"/>
+        </w:rPr>
+        <w:t xml:space="preserve">Star Trek Portal                   </w:t>
+      </w:r>
+      <w:r>
+        <w:rPr>
+          <w:rFonts w:ascii="Calibri" w:hAnsi="Calibri" w:eastAsia="Calibri" w:cs="Calibri"/>
+          <w:color w:val="444444"/>
+          <w:sz w:val="28"/>
+          <w:szCs w:val="28"/>
+        </w:rPr>
+        <w:t xml:space="preserve">              </w:t>
+      </w:r>
+    </w:p>
+    <w:p>
+      <w:pPr>
+        <w:spacing w:after="0" w:afterAutospacing="off" w:line="240" w:lineRule="auto"/>
+        <w:ind w:left="1620"/>
+        <w:rPr>
+          <w:rFonts w:ascii="Calibri" w:hAnsi="Calibri" w:eastAsia="Calibri" w:cs="Calibri"/>
+          <w:color w:val="444444"/>
+          <w:sz w:val="24"/>
+          <w:szCs w:val="24"/>
+        </w:rPr>
+      </w:pPr>
+      <w:r>
+        <w:rPr>
+          <w:rFonts w:ascii="Calibri" w:hAnsi="Calibri" w:eastAsia="Calibri" w:cs="Calibri"/>
+          <w:color w:val="444444"/>
+          <w:sz w:val="24"/>
+          <w:szCs w:val="24"/>
+        </w:rPr>
+        <w:t>E-commerce project made with Django (Python framework). Users are able to purchase Star Trek products, if they register, they can also use discussion board to communicate with other users, leave reviews on products they purchased and send private messages to other users. It’s using PostgreSQL database for storing messages, products, discussion boards etc. For processing payments, it is using Stripe. Deployed on GitHub and hosted on Heroku.</w:t>
+      </w:r>
+    </w:p>
+    <w:p>
+      <w:pPr>
+        <w:spacing w:after="0" w:afterAutospacing="off" w:line="240" w:lineRule="auto"/>
+        <w:ind w:left="1620"/>
+        <w:rPr>
+          <w:rFonts w:ascii="Calibri" w:hAnsi="Calibri" w:eastAsia="Calibri" w:cs="Calibri"/>
+          <w:color w:val="444444"/>
+          <w:sz w:val="24"/>
+          <w:szCs w:val="24"/>
+        </w:rPr>
+      </w:pPr>
+      <w:r>
+        <w:rPr>
+          <w:rFonts w:ascii="Calibri" w:hAnsi="Calibri" w:eastAsia="Calibri" w:cs="Calibri"/>
+          <w:color w:val="444444"/>
+          <w:sz w:val="24"/>
+          <w:szCs w:val="24"/>
+        </w:rPr>
+        <w:t xml:space="preserve">Web-site: </w:t>
+      </w:r>
+      <w:hyperlink r:id="R2b6022d033064593">
+        <w:r>
+          <w:rPr>
+            <w:rStyle w:val="Hyperlink"/>
+            <w:rFonts w:ascii="Calibri" w:hAnsi="Calibri" w:eastAsia="Calibri" w:cs="Calibri"/>
+            <w:noProof w:val="0"/>
+            <w:sz w:val="24"/>
+            <w:szCs w:val="24"/>
+            <w:lang w:val="en-IE"/>
+          </w:rPr>
+          <w:t>https://star-trek-by-romangrubic.herokuapp.com/</w:t>
+        </w:r>
+      </w:hyperlink>
+    </w:p>
+    <w:p>
+      <w:pPr>
+        <w:pStyle w:val="Normal"/>
+        <w:bidi w:val="0"/>
+        <w:spacing w:before="0" w:beforeAutospacing="off" w:after="0" w:afterAutospacing="off" w:line="240" w:lineRule="auto"/>
+        <w:ind w:left="1620" w:right="0" w:hanging="0"/>
+        <w:jc w:val="left"/>
+        <w:rPr>
+          <w:rFonts w:ascii="Calibri" w:hAnsi="Calibri" w:eastAsia="Calibri" w:cs="Calibri"/>
+          <w:noProof w:val="0"/>
+          <w:sz w:val="24"/>
+          <w:szCs w:val="24"/>
+          <w:lang w:val="en-IE"/>
+        </w:rPr>
+      </w:pPr>
+    </w:p>
+    <w:p>
+      <w:pPr>
+        <w:pStyle w:val="Normal"/>
+        <w:spacing w:after="200" w:line="240" w:lineRule="auto"/>
+        <w:ind w:left="1620"/>
+        <w:rPr>
+          <w:rFonts w:ascii="Calibri" w:hAnsi="Calibri" w:eastAsia="Calibri" w:cs="Calibri"/>
+          <w:noProof w:val="0"/>
+          <w:sz w:val="24"/>
+          <w:szCs w:val="24"/>
+          <w:lang w:val="en-IE"/>
+        </w:rPr>
+      </w:pPr>
     </w:p>
     <w:sectPr>
       <w:pgSz w:w="12240" w:h="15840" w:orient="portrait"/>
@@ -1772,6 +1665,125 @@
     </w:pPr>
   </w:p>
 </w:hdr>
+</file>
+
+<file path=word/numbering.xml><?xml version="1.0" encoding="utf-8"?>
+<w:numbering xmlns:w="http://schemas.openxmlformats.org/wordprocessingml/2006/main">
+  <w:abstractNum xmlns:w="http://schemas.openxmlformats.org/wordprocessingml/2006/main" w:abstractNumId="1">
+    <w:multiLevelType xmlns:w="http://schemas.openxmlformats.org/wordprocessingml/2006/main" w:val="hybridMultilevel"/>
+    <w:lvl xmlns:w="http://schemas.openxmlformats.org/wordprocessingml/2006/main" w:ilvl="0">
+      <w:start w:val="1"/>
+      <w:numFmt w:val="bullet"/>
+      <w:lvlText w:val=""/>
+      <w:lvlJc w:val="left"/>
+      <w:pPr>
+        <w:ind w:left="720" w:hanging="360"/>
+      </w:pPr>
+      <w:rPr>
+        <w:rFonts w:hint="default" w:ascii="Symbol" w:hAnsi="Symbol"/>
+      </w:rPr>
+    </w:lvl>
+    <w:lvl xmlns:w="http://schemas.openxmlformats.org/wordprocessingml/2006/main" w:ilvl="1">
+      <w:start w:val="1"/>
+      <w:numFmt w:val="bullet"/>
+      <w:lvlText w:val="o"/>
+      <w:lvlJc w:val="left"/>
+      <w:pPr>
+        <w:ind w:left="1440" w:hanging="360"/>
+      </w:pPr>
+      <w:rPr>
+        <w:rFonts w:hint="default" w:ascii="Courier New" w:hAnsi="Courier New"/>
+      </w:rPr>
+    </w:lvl>
+    <w:lvl xmlns:w="http://schemas.openxmlformats.org/wordprocessingml/2006/main" w:ilvl="2">
+      <w:start w:val="1"/>
+      <w:numFmt w:val="bullet"/>
+      <w:lvlText w:val=""/>
+      <w:lvlJc w:val="left"/>
+      <w:pPr>
+        <w:ind w:left="2160" w:hanging="360"/>
+      </w:pPr>
+      <w:rPr>
+        <w:rFonts w:hint="default" w:ascii="Wingdings" w:hAnsi="Wingdings"/>
+      </w:rPr>
+    </w:lvl>
+    <w:lvl xmlns:w="http://schemas.openxmlformats.org/wordprocessingml/2006/main" w:ilvl="3">
+      <w:start w:val="1"/>
+      <w:numFmt w:val="bullet"/>
+      <w:lvlText w:val=""/>
+      <w:lvlJc w:val="left"/>
+      <w:pPr>
+        <w:ind w:left="2880" w:hanging="360"/>
+      </w:pPr>
+      <w:rPr>
+        <w:rFonts w:hint="default" w:ascii="Symbol" w:hAnsi="Symbol"/>
+      </w:rPr>
+    </w:lvl>
+    <w:lvl xmlns:w="http://schemas.openxmlformats.org/wordprocessingml/2006/main" w:ilvl="4">
+      <w:start w:val="1"/>
+      <w:numFmt w:val="bullet"/>
+      <w:lvlText w:val=""/>
+      <w:lvlJc w:val="left"/>
+      <w:pPr>
+        <w:ind w:left="3600" w:hanging="360"/>
+      </w:pPr>
+      <w:rPr>
+        <w:rFonts w:hint="default" w:ascii="Symbol" w:hAnsi="Symbol"/>
+      </w:rPr>
+    </w:lvl>
+    <w:lvl xmlns:w="http://schemas.openxmlformats.org/wordprocessingml/2006/main" w:ilvl="5">
+      <w:start w:val="1"/>
+      <w:numFmt w:val="bullet"/>
+      <w:lvlText w:val=""/>
+      <w:lvlJc w:val="left"/>
+      <w:pPr>
+        <w:ind w:left="4320" w:hanging="360"/>
+      </w:pPr>
+      <w:rPr>
+        <w:rFonts w:hint="default" w:ascii="Wingdings" w:hAnsi="Wingdings"/>
+      </w:rPr>
+    </w:lvl>
+    <w:lvl xmlns:w="http://schemas.openxmlformats.org/wordprocessingml/2006/main" w:ilvl="6">
+      <w:start w:val="1"/>
+      <w:numFmt w:val="bullet"/>
+      <w:lvlText w:val=""/>
+      <w:lvlJc w:val="left"/>
+      <w:pPr>
+        <w:ind w:left="5040" w:hanging="360"/>
+      </w:pPr>
+      <w:rPr>
+        <w:rFonts w:hint="default" w:ascii="Symbol" w:hAnsi="Symbol"/>
+      </w:rPr>
+    </w:lvl>
+    <w:lvl xmlns:w="http://schemas.openxmlformats.org/wordprocessingml/2006/main" w:ilvl="7">
+      <w:start w:val="1"/>
+      <w:numFmt w:val="bullet"/>
+      <w:lvlText w:val="o"/>
+      <w:lvlJc w:val="left"/>
+      <w:pPr>
+        <w:ind w:left="5760" w:hanging="360"/>
+      </w:pPr>
+      <w:rPr>
+        <w:rFonts w:hint="default" w:ascii="Courier New" w:hAnsi="Courier New"/>
+      </w:rPr>
+    </w:lvl>
+    <w:lvl xmlns:w="http://schemas.openxmlformats.org/wordprocessingml/2006/main" w:ilvl="8">
+      <w:start w:val="1"/>
+      <w:numFmt w:val="bullet"/>
+      <w:lvlText w:val=""/>
+      <w:lvlJc w:val="left"/>
+      <w:pPr>
+        <w:ind w:left="6480" w:hanging="360"/>
+      </w:pPr>
+      <w:rPr>
+        <w:rFonts w:hint="default" w:ascii="Wingdings" w:hAnsi="Wingdings"/>
+      </w:rPr>
+    </w:lvl>
+  </w:abstractNum>
+  <w:num w:numId="1">
+    <w:abstractNumId w:val="1"/>
+  </w:num>
+</w:numbering>
 </file>
 
 <file path=word/styles.xml><?xml version="1.0" encoding="utf-8"?>

</xml_diff>